<commit_message>
presentatie up to date
</commit_message>
<xml_diff>
--- a/planning/Presentatie Groepswerk.docx
+++ b/planning/Presentatie Groepswerk.docx
@@ -297,6 +297,19 @@
       </w:r>
     </w:p>
     <w:p>
+      <w:pPr>
+        <w:rPr>
+          <w:u w:val="single"/>
+        </w:rPr>
+      </w:pPr>
+      <w:r>
+        <w:rPr>
+          <w:u w:val="single"/>
+        </w:rPr>
+        <w:t>Get</w:t>
+      </w:r>
+    </w:p>
+    <w:p>
       <w:r>
         <w:t>In onze Servlet map hebben we de verschillende pagina’s(servlets) gemaakt. We hebben deze map verdeeld in 2 submappen get en post. In de get folder zitten de servlets die de doGet methode implementeren.</w:t>
       </w:r>
@@ -392,10 +405,364 @@
       </w:r>
       <w:r>
         <w:t>Zoeken naar Blogs/authors op tags, titels,etc ...</w:t>
+      </w:r>
+    </w:p>
+    <w:p>
+      <w:r>
+        <w:t xml:space="preserve">- </w:t>
+      </w:r>
+      <w:r>
+        <w:rPr>
+          <w:i/>
+        </w:rPr>
+        <w:t>BlogdetailServlet</w:t>
+      </w:r>
+      <w:r>
+        <w:rPr>
+          <w:i/>
+        </w:rPr>
+        <w:t xml:space="preserve">: </w:t>
+      </w:r>
+      <w:r>
+        <w:t xml:space="preserve">Hier geven we een gedetailleerde versie van die blog weer. Op basis van het unieke blod-id gaan we op zoek in de database naar de blog. </w:t>
+      </w:r>
+    </w:p>
+    <w:p>
+      <w:r>
+        <w:t xml:space="preserve">- </w:t>
+      </w:r>
+      <w:r>
+        <w:rPr>
+          <w:i/>
+        </w:rPr>
+        <w:t>AuthorServlet:</w:t>
+      </w:r>
+      <w:r>
+        <w:t xml:space="preserve"> Op basis van de unieke author name gaan we op zoek in de database naar de overeenkomstige author. Hier geven we een lijst weer van de blogs geschreven door deze auteur. </w:t>
+      </w:r>
+    </w:p>
+    <w:p>
+      <w:pPr>
+        <w:rPr>
+          <w:u w:val="single"/>
+        </w:rPr>
+      </w:pPr>
+      <w:r>
+        <w:rPr>
+          <w:u w:val="single"/>
+        </w:rPr>
+        <w:t>Post</w:t>
+      </w:r>
+    </w:p>
+    <w:p>
+      <w:r>
+        <w:t>In de post folder vinden we de LoginPostServlet, LogoutServlet, RegisterPostServlet, DeleteCommentServlet en de SendCommentOnPost. Deze servlets implementeren de doPost methode.</w:t>
+      </w:r>
+    </w:p>
+    <w:p>
+      <w:r>
+        <w:t xml:space="preserve">- </w:t>
+      </w:r>
+      <w:r>
+        <w:rPr>
+          <w:i/>
+        </w:rPr>
+        <w:t>LoginPostServlet:</w:t>
+      </w:r>
+      <w:r>
+        <w:t xml:space="preserve"> Hier gaan we de parameters username en password opvragen. Aan de hand van de username gaan we op zoek naar de overeekomstige auteur in de database en kijken of zijn password matched. We gebruiken hiervoor een instantie van </w:t>
+      </w:r>
+      <w:r>
+        <w:rPr>
+          <w:i/>
+        </w:rPr>
+        <w:t>GenericMapper</w:t>
+      </w:r>
+      <w:r>
+        <w:t xml:space="preserve"> die we authormapper noemen. Met de methode </w:t>
+      </w:r>
+      <w:r>
+        <w:rPr>
+          <w:i/>
+        </w:rPr>
+        <w:t xml:space="preserve">getObject </w:t>
+      </w:r>
+      <w:r>
+        <w:t xml:space="preserve">van </w:t>
+      </w:r>
+      <w:r>
+        <w:rPr>
+          <w:i/>
+        </w:rPr>
+        <w:t>GenericMappe</w:t>
+      </w:r>
+      <w:r>
+        <w:t xml:space="preserve">r gan we op zoek in de database naar de overeenkomstige auteur. Met de methode </w:t>
+      </w:r>
+      <w:r>
+        <w:rPr>
+          <w:i/>
+        </w:rPr>
+        <w:t>checkPw</w:t>
+      </w:r>
+      <w:r>
+        <w:t xml:space="preserve"> gaan we na of the pw dat de user ingeeft overeenkomt met het password uit de database.</w:t>
+      </w:r>
+    </w:p>
+    <w:p>
+      <w:r>
+        <w:t xml:space="preserve">- </w:t>
+      </w:r>
+      <w:r>
+        <w:rPr>
+          <w:i/>
+        </w:rPr>
+        <w:t>LogoutPostServlet:</w:t>
+      </w:r>
+      <w:r>
+        <w:t xml:space="preserve"> Hier gaan we de boolean </w:t>
+      </w:r>
+      <w:r>
+        <w:rPr>
+          <w:i/>
+        </w:rPr>
+        <w:t>isLoggedIn</w:t>
+      </w:r>
+      <w:r>
+        <w:t xml:space="preserve"> op false zetten.</w:t>
+      </w:r>
+    </w:p>
+    <w:p>
+      <w:r>
+        <w:rPr>
+          <w:i/>
+        </w:rPr>
+        <w:t>- RegisterPostServlet:</w:t>
+      </w:r>
+      <w:r>
+        <w:t xml:space="preserve"> Hier vragen we alle gegevens van de user en laden we deze in de database door middel van de addObject() methode van de  GenericMapper. Vervolgens zetten we de user op Logged in en sturen we die terug naar de pagina vanwaar hij kwam.</w:t>
+      </w:r>
+    </w:p>
+    <w:p>
+      <w:r>
+        <w:t xml:space="preserve">- </w:t>
+      </w:r>
+      <w:r>
+        <w:rPr>
+          <w:i/>
+        </w:rPr>
+        <w:t>SendCommentOnPost:</w:t>
+      </w:r>
+      <w:r>
+        <w:t xml:space="preserve"> Deze servlet zorgt ervoor dat de user een comment kan posten op een blog. We gaan de comment opslaan in de database met de overeenkomste blogID. </w:t>
+      </w:r>
+    </w:p>
+    <w:p>
+      <w:r>
+        <w:lastRenderedPageBreak/>
+        <w:t xml:space="preserve">- </w:t>
+      </w:r>
+      <w:r>
+        <w:rPr>
+          <w:i/>
+        </w:rPr>
+        <w:t>DeleteCommentServlet:</w:t>
+      </w:r>
+      <w:r>
+        <w:rPr>
+          <w:i/>
+        </w:rPr>
+        <w:t xml:space="preserve"> </w:t>
+      </w:r>
+      <w:r>
+        <w:t xml:space="preserve">Door middel van het commentID gaan we de </w:t>
+      </w:r>
+      <w:r>
+        <w:t xml:space="preserve">comment in de database verwijderen. </w:t>
+      </w:r>
+    </w:p>
+    <w:p>
+      <w:pPr>
+        <w:rPr>
+          <w:i/>
+        </w:rPr>
+      </w:pPr>
+      <w:r>
+        <w:t xml:space="preserve">In onze Servlet map hebben we nog een extra folder, de help folder. In deze hebben we 2 servlets namelijk de </w:t>
+      </w:r>
+      <w:r>
+        <w:rPr>
+          <w:i/>
+        </w:rPr>
+        <w:t>AlreadyLoggedInServlet</w:t>
+      </w:r>
+      <w:r>
+        <w:t xml:space="preserve">  en de </w:t>
+      </w:r>
+      <w:r>
+        <w:rPr>
+          <w:i/>
+        </w:rPr>
+        <w:t>InvalidCredentialsServlet.</w:t>
+      </w:r>
+    </w:p>
+    <w:p>
+      <w:r>
+        <w:t xml:space="preserve">Deze 2 servlets verwijzen naar een jsp pagina waar die een alert tonen. Already logged in en Invalid credentials wanneer de user verkeerde username/password ingeeft. </w:t>
+      </w:r>
+    </w:p>
+    <w:p>
+      <w:pPr>
+        <w:rPr>
+          <w:u w:val="single"/>
+        </w:rPr>
+      </w:pPr>
+      <w:r>
+        <w:rPr>
+          <w:u w:val="single"/>
+        </w:rPr>
+        <w:t>Exceptions</w:t>
+      </w:r>
+    </w:p>
+    <w:p>
+      <w:pPr>
+        <w:rPr>
+          <w:lang w:val="en-US"/>
+        </w:rPr>
+      </w:pPr>
+      <w:r>
+        <w:t xml:space="preserve">Exceptions everywhere. Om onze exceptions op te vangen hebben we 3 klassen gemaakt namelijk </w:t>
+      </w:r>
+      <w:r>
+        <w:rPr>
+          <w:i/>
+        </w:rPr>
+        <w:t>AuthorNotFoundException, AuthorNotLoggedInException en PasswordInvalidException</w:t>
+      </w:r>
+      <w:r>
+        <w:t xml:space="preserve">. </w:t>
+      </w:r>
+      <w:proofErr w:type="spellStart"/>
+      <w:r>
+        <w:rPr>
+          <w:lang w:val="en-US"/>
+        </w:rPr>
+        <w:t>Deze</w:t>
+      </w:r>
+      <w:proofErr w:type="spellEnd"/>
+      <w:r>
+        <w:rPr>
+          <w:lang w:val="en-US"/>
+        </w:rPr>
+        <w:t xml:space="preserve"> </w:t>
+      </w:r>
+      <w:proofErr w:type="spellStart"/>
+      <w:r>
+        <w:rPr>
+          <w:lang w:val="en-US"/>
+        </w:rPr>
+        <w:t>geven</w:t>
+      </w:r>
+      <w:proofErr w:type="spellEnd"/>
+      <w:r>
+        <w:rPr>
+          <w:lang w:val="en-US"/>
+        </w:rPr>
+        <w:t xml:space="preserve"> a</w:t>
+      </w:r>
+      <w:r>
+        <w:rPr>
+          <w:lang w:val="en-US"/>
+        </w:rPr>
+        <w:t>uthor not found in the database;</w:t>
+      </w:r>
+      <w:r>
+        <w:rPr>
+          <w:lang w:val="en-US"/>
+        </w:rPr>
+        <w:t xml:space="preserve"> User is not logged in,</w:t>
+      </w:r>
+      <w:r>
+        <w:rPr>
+          <w:lang w:val="en-US"/>
+        </w:rPr>
+        <w:t xml:space="preserve"> unable to retrieve logged in user en invalid password.</w:t>
+      </w:r>
+    </w:p>
+    <w:p>
+      <w:pPr>
+        <w:rPr>
+          <w:u w:val="single"/>
+          <w:lang w:val="en-US"/>
+        </w:rPr>
+      </w:pPr>
+      <w:r>
+        <w:rPr>
+          <w:u w:val="single"/>
+          <w:lang w:val="en-US"/>
+        </w:rPr>
+        <w:t>Tools</w:t>
+      </w:r>
+    </w:p>
+    <w:p>
+      <w:r>
+        <w:rPr>
+          <w:i/>
+        </w:rPr>
+        <w:t>- BCrypter</w:t>
+      </w:r>
+      <w:r>
+        <w:t xml:space="preserve">: In onze applicatie maken we gebruik van een database waar onder andere passwords opslaan. </w:t>
+      </w:r>
+      <w:r>
+        <w:t xml:space="preserve">Om deze veilig op te slaan maken we gebruik van een Bcrypter klasse. Hierin hebben we 2 methodes. De eerste is de hashPassword waar me een String password meegeven. Deze zorgt ervoor dat het password gehashed word en voegt er ook nog een salt aan toe. Dit is een random reeks nummers die uniek is voor elk password waardoor het bijna onmogelijk is om het originele password te achterhalen. We hebben nog een tweed methode, namelijk de checkPassword methode. Hier geven we de String password en het </w:t>
+      </w:r>
+    </w:p>
+    <w:p>
+      <w:r>
+        <w:rPr>
+          <w:i/>
+        </w:rPr>
+        <w:t>- JavaScriptGenerator:</w:t>
+      </w:r>
+      <w:r>
+        <w:t xml:space="preserve">De klasse gebruiken we voor onze alert messages en redirect. We hebben een methode generatedAlertBoxAndRedirect waar we een string message en string link meegeven. De message bv. Already logged in stuurt de user terug naar de pagina vanwaar hij kwam. </w:t>
+      </w:r>
+    </w:p>
+    <w:p>
+      <w:r>
+        <w:rPr>
+          <w:i/>
+        </w:rPr>
+        <w:t>- SessionController:</w:t>
+      </w:r>
+      <w:r>
+        <w:rPr>
+          <w:i/>
+        </w:rPr>
+        <w:t xml:space="preserve"> </w:t>
+      </w:r>
+      <w:r>
+        <w:t xml:space="preserve">Tot slot hebben we een klasse waarin we alle methodes omtrent de sessie implementeren. AddNewPageToSessionHistory waarin we de lastPage en currentPage definiëren. Wanneer we vanaf een lege pagina/direct naar de login gaan wordt de homepage automatisch op lastPage gezet. Wanneer de user op de login page of register page terechtkomt, en deze met succes invult gaat hij terug naar de pagina vanwaar hij komt. </w:t>
+      </w:r>
+    </w:p>
+    <w:p>
+      <w:pPr>
+        <w:ind w:left="705"/>
+      </w:pPr>
+      <w:r>
+        <w:t xml:space="preserve">- isLoggedIn is een boolean die we in een aantal servlets gebruiken zodat we weten of de user logged in is of niet. </w:t>
+      </w:r>
+    </w:p>
+    <w:p>
+      <w:r>
+        <w:t xml:space="preserve">Verder vinden we in deze klasse nog een aantal statische hulpmethoden die ons helpen om onze code gebruiksvriendelijk en leesbaarder te maken. </w:t>
       </w:r>
       <w:bookmarkStart w:id="0" w:name="_GoBack"/>
       <w:bookmarkEnd w:id="0"/>
     </w:p>
+    <w:p/>
+    <w:p/>
     <w:p/>
     <w:p/>
     <w:p/>
@@ -531,6 +898,118 @@
     </w:lvl>
   </w:abstractNum>
   <w:abstractNum w:abstractNumId="1">
+    <w:nsid w:val="2E787ECE"/>
+    <w:multiLevelType w:val="hybridMultilevel"/>
+    <w:tmpl w:val="34BEAA7A"/>
+    <w:lvl w:ilvl="0" w:tplc="69EA8EA0">
+      <w:numFmt w:val="bullet"/>
+      <w:lvlText w:val="-"/>
+      <w:lvlJc w:val="left"/>
+      <w:pPr>
+        <w:ind w:left="720" w:hanging="360"/>
+      </w:pPr>
+      <w:rPr>
+        <w:rFonts w:ascii="Calibri" w:eastAsiaTheme="minorHAnsi" w:hAnsi="Calibri" w:cstheme="minorBidi" w:hint="default"/>
+      </w:rPr>
+    </w:lvl>
+    <w:lvl w:ilvl="1" w:tplc="08130003" w:tentative="1">
+      <w:start w:val="1"/>
+      <w:numFmt w:val="bullet"/>
+      <w:lvlText w:val="o"/>
+      <w:lvlJc w:val="left"/>
+      <w:pPr>
+        <w:ind w:left="1440" w:hanging="360"/>
+      </w:pPr>
+      <w:rPr>
+        <w:rFonts w:ascii="Courier New" w:hAnsi="Courier New" w:cs="Courier New" w:hint="default"/>
+      </w:rPr>
+    </w:lvl>
+    <w:lvl w:ilvl="2" w:tplc="08130005" w:tentative="1">
+      <w:start w:val="1"/>
+      <w:numFmt w:val="bullet"/>
+      <w:lvlText w:val=""/>
+      <w:lvlJc w:val="left"/>
+      <w:pPr>
+        <w:ind w:left="2160" w:hanging="360"/>
+      </w:pPr>
+      <w:rPr>
+        <w:rFonts w:ascii="Wingdings" w:hAnsi="Wingdings" w:hint="default"/>
+      </w:rPr>
+    </w:lvl>
+    <w:lvl w:ilvl="3" w:tplc="08130001" w:tentative="1">
+      <w:start w:val="1"/>
+      <w:numFmt w:val="bullet"/>
+      <w:lvlText w:val=""/>
+      <w:lvlJc w:val="left"/>
+      <w:pPr>
+        <w:ind w:left="2880" w:hanging="360"/>
+      </w:pPr>
+      <w:rPr>
+        <w:rFonts w:ascii="Symbol" w:hAnsi="Symbol" w:hint="default"/>
+      </w:rPr>
+    </w:lvl>
+    <w:lvl w:ilvl="4" w:tplc="08130003" w:tentative="1">
+      <w:start w:val="1"/>
+      <w:numFmt w:val="bullet"/>
+      <w:lvlText w:val="o"/>
+      <w:lvlJc w:val="left"/>
+      <w:pPr>
+        <w:ind w:left="3600" w:hanging="360"/>
+      </w:pPr>
+      <w:rPr>
+        <w:rFonts w:ascii="Courier New" w:hAnsi="Courier New" w:cs="Courier New" w:hint="default"/>
+      </w:rPr>
+    </w:lvl>
+    <w:lvl w:ilvl="5" w:tplc="08130005" w:tentative="1">
+      <w:start w:val="1"/>
+      <w:numFmt w:val="bullet"/>
+      <w:lvlText w:val=""/>
+      <w:lvlJc w:val="left"/>
+      <w:pPr>
+        <w:ind w:left="4320" w:hanging="360"/>
+      </w:pPr>
+      <w:rPr>
+        <w:rFonts w:ascii="Wingdings" w:hAnsi="Wingdings" w:hint="default"/>
+      </w:rPr>
+    </w:lvl>
+    <w:lvl w:ilvl="6" w:tplc="08130001" w:tentative="1">
+      <w:start w:val="1"/>
+      <w:numFmt w:val="bullet"/>
+      <w:lvlText w:val=""/>
+      <w:lvlJc w:val="left"/>
+      <w:pPr>
+        <w:ind w:left="5040" w:hanging="360"/>
+      </w:pPr>
+      <w:rPr>
+        <w:rFonts w:ascii="Symbol" w:hAnsi="Symbol" w:hint="default"/>
+      </w:rPr>
+    </w:lvl>
+    <w:lvl w:ilvl="7" w:tplc="08130003" w:tentative="1">
+      <w:start w:val="1"/>
+      <w:numFmt w:val="bullet"/>
+      <w:lvlText w:val="o"/>
+      <w:lvlJc w:val="left"/>
+      <w:pPr>
+        <w:ind w:left="5760" w:hanging="360"/>
+      </w:pPr>
+      <w:rPr>
+        <w:rFonts w:ascii="Courier New" w:hAnsi="Courier New" w:cs="Courier New" w:hint="default"/>
+      </w:rPr>
+    </w:lvl>
+    <w:lvl w:ilvl="8" w:tplc="08130005" w:tentative="1">
+      <w:start w:val="1"/>
+      <w:numFmt w:val="bullet"/>
+      <w:lvlText w:val=""/>
+      <w:lvlJc w:val="left"/>
+      <w:pPr>
+        <w:ind w:left="6480" w:hanging="360"/>
+      </w:pPr>
+      <w:rPr>
+        <w:rFonts w:ascii="Wingdings" w:hAnsi="Wingdings" w:hint="default"/>
+      </w:rPr>
+    </w:lvl>
+  </w:abstractNum>
+  <w:abstractNum w:abstractNumId="2">
     <w:nsid w:val="5A3866EB"/>
     <w:multiLevelType w:val="hybridMultilevel"/>
     <w:tmpl w:val="3A1227D0"/>
@@ -642,7 +1121,231 @@
       </w:rPr>
     </w:lvl>
   </w:abstractNum>
-  <w:abstractNum w:abstractNumId="2">
+  <w:abstractNum w:abstractNumId="3">
+    <w:nsid w:val="5E1F22B2"/>
+    <w:multiLevelType w:val="hybridMultilevel"/>
+    <w:tmpl w:val="73E6A73A"/>
+    <w:lvl w:ilvl="0" w:tplc="83F48DE0">
+      <w:numFmt w:val="bullet"/>
+      <w:lvlText w:val="-"/>
+      <w:lvlJc w:val="left"/>
+      <w:pPr>
+        <w:ind w:left="720" w:hanging="360"/>
+      </w:pPr>
+      <w:rPr>
+        <w:rFonts w:ascii="Calibri" w:eastAsiaTheme="minorHAnsi" w:hAnsi="Calibri" w:cstheme="minorBidi" w:hint="default"/>
+      </w:rPr>
+    </w:lvl>
+    <w:lvl w:ilvl="1" w:tplc="08130003" w:tentative="1">
+      <w:start w:val="1"/>
+      <w:numFmt w:val="bullet"/>
+      <w:lvlText w:val="o"/>
+      <w:lvlJc w:val="left"/>
+      <w:pPr>
+        <w:ind w:left="1440" w:hanging="360"/>
+      </w:pPr>
+      <w:rPr>
+        <w:rFonts w:ascii="Courier New" w:hAnsi="Courier New" w:cs="Courier New" w:hint="default"/>
+      </w:rPr>
+    </w:lvl>
+    <w:lvl w:ilvl="2" w:tplc="08130005" w:tentative="1">
+      <w:start w:val="1"/>
+      <w:numFmt w:val="bullet"/>
+      <w:lvlText w:val=""/>
+      <w:lvlJc w:val="left"/>
+      <w:pPr>
+        <w:ind w:left="2160" w:hanging="360"/>
+      </w:pPr>
+      <w:rPr>
+        <w:rFonts w:ascii="Wingdings" w:hAnsi="Wingdings" w:hint="default"/>
+      </w:rPr>
+    </w:lvl>
+    <w:lvl w:ilvl="3" w:tplc="08130001" w:tentative="1">
+      <w:start w:val="1"/>
+      <w:numFmt w:val="bullet"/>
+      <w:lvlText w:val=""/>
+      <w:lvlJc w:val="left"/>
+      <w:pPr>
+        <w:ind w:left="2880" w:hanging="360"/>
+      </w:pPr>
+      <w:rPr>
+        <w:rFonts w:ascii="Symbol" w:hAnsi="Symbol" w:hint="default"/>
+      </w:rPr>
+    </w:lvl>
+    <w:lvl w:ilvl="4" w:tplc="08130003" w:tentative="1">
+      <w:start w:val="1"/>
+      <w:numFmt w:val="bullet"/>
+      <w:lvlText w:val="o"/>
+      <w:lvlJc w:val="left"/>
+      <w:pPr>
+        <w:ind w:left="3600" w:hanging="360"/>
+      </w:pPr>
+      <w:rPr>
+        <w:rFonts w:ascii="Courier New" w:hAnsi="Courier New" w:cs="Courier New" w:hint="default"/>
+      </w:rPr>
+    </w:lvl>
+    <w:lvl w:ilvl="5" w:tplc="08130005" w:tentative="1">
+      <w:start w:val="1"/>
+      <w:numFmt w:val="bullet"/>
+      <w:lvlText w:val=""/>
+      <w:lvlJc w:val="left"/>
+      <w:pPr>
+        <w:ind w:left="4320" w:hanging="360"/>
+      </w:pPr>
+      <w:rPr>
+        <w:rFonts w:ascii="Wingdings" w:hAnsi="Wingdings" w:hint="default"/>
+      </w:rPr>
+    </w:lvl>
+    <w:lvl w:ilvl="6" w:tplc="08130001" w:tentative="1">
+      <w:start w:val="1"/>
+      <w:numFmt w:val="bullet"/>
+      <w:lvlText w:val=""/>
+      <w:lvlJc w:val="left"/>
+      <w:pPr>
+        <w:ind w:left="5040" w:hanging="360"/>
+      </w:pPr>
+      <w:rPr>
+        <w:rFonts w:ascii="Symbol" w:hAnsi="Symbol" w:hint="default"/>
+      </w:rPr>
+    </w:lvl>
+    <w:lvl w:ilvl="7" w:tplc="08130003" w:tentative="1">
+      <w:start w:val="1"/>
+      <w:numFmt w:val="bullet"/>
+      <w:lvlText w:val="o"/>
+      <w:lvlJc w:val="left"/>
+      <w:pPr>
+        <w:ind w:left="5760" w:hanging="360"/>
+      </w:pPr>
+      <w:rPr>
+        <w:rFonts w:ascii="Courier New" w:hAnsi="Courier New" w:cs="Courier New" w:hint="default"/>
+      </w:rPr>
+    </w:lvl>
+    <w:lvl w:ilvl="8" w:tplc="08130005" w:tentative="1">
+      <w:start w:val="1"/>
+      <w:numFmt w:val="bullet"/>
+      <w:lvlText w:val=""/>
+      <w:lvlJc w:val="left"/>
+      <w:pPr>
+        <w:ind w:left="6480" w:hanging="360"/>
+      </w:pPr>
+      <w:rPr>
+        <w:rFonts w:ascii="Wingdings" w:hAnsi="Wingdings" w:hint="default"/>
+      </w:rPr>
+    </w:lvl>
+  </w:abstractNum>
+  <w:abstractNum w:abstractNumId="4">
+    <w:nsid w:val="61BD5C67"/>
+    <w:multiLevelType w:val="hybridMultilevel"/>
+    <w:tmpl w:val="F52C4D04"/>
+    <w:lvl w:ilvl="0" w:tplc="E54E64EA">
+      <w:numFmt w:val="bullet"/>
+      <w:lvlText w:val="-"/>
+      <w:lvlJc w:val="left"/>
+      <w:pPr>
+        <w:ind w:left="720" w:hanging="360"/>
+      </w:pPr>
+      <w:rPr>
+        <w:rFonts w:ascii="Calibri" w:eastAsiaTheme="minorHAnsi" w:hAnsi="Calibri" w:cstheme="minorBidi" w:hint="default"/>
+      </w:rPr>
+    </w:lvl>
+    <w:lvl w:ilvl="1" w:tplc="08130003" w:tentative="1">
+      <w:start w:val="1"/>
+      <w:numFmt w:val="bullet"/>
+      <w:lvlText w:val="o"/>
+      <w:lvlJc w:val="left"/>
+      <w:pPr>
+        <w:ind w:left="1440" w:hanging="360"/>
+      </w:pPr>
+      <w:rPr>
+        <w:rFonts w:ascii="Courier New" w:hAnsi="Courier New" w:cs="Courier New" w:hint="default"/>
+      </w:rPr>
+    </w:lvl>
+    <w:lvl w:ilvl="2" w:tplc="08130005" w:tentative="1">
+      <w:start w:val="1"/>
+      <w:numFmt w:val="bullet"/>
+      <w:lvlText w:val=""/>
+      <w:lvlJc w:val="left"/>
+      <w:pPr>
+        <w:ind w:left="2160" w:hanging="360"/>
+      </w:pPr>
+      <w:rPr>
+        <w:rFonts w:ascii="Wingdings" w:hAnsi="Wingdings" w:hint="default"/>
+      </w:rPr>
+    </w:lvl>
+    <w:lvl w:ilvl="3" w:tplc="08130001" w:tentative="1">
+      <w:start w:val="1"/>
+      <w:numFmt w:val="bullet"/>
+      <w:lvlText w:val=""/>
+      <w:lvlJc w:val="left"/>
+      <w:pPr>
+        <w:ind w:left="2880" w:hanging="360"/>
+      </w:pPr>
+      <w:rPr>
+        <w:rFonts w:ascii="Symbol" w:hAnsi="Symbol" w:hint="default"/>
+      </w:rPr>
+    </w:lvl>
+    <w:lvl w:ilvl="4" w:tplc="08130003" w:tentative="1">
+      <w:start w:val="1"/>
+      <w:numFmt w:val="bullet"/>
+      <w:lvlText w:val="o"/>
+      <w:lvlJc w:val="left"/>
+      <w:pPr>
+        <w:ind w:left="3600" w:hanging="360"/>
+      </w:pPr>
+      <w:rPr>
+        <w:rFonts w:ascii="Courier New" w:hAnsi="Courier New" w:cs="Courier New" w:hint="default"/>
+      </w:rPr>
+    </w:lvl>
+    <w:lvl w:ilvl="5" w:tplc="08130005" w:tentative="1">
+      <w:start w:val="1"/>
+      <w:numFmt w:val="bullet"/>
+      <w:lvlText w:val=""/>
+      <w:lvlJc w:val="left"/>
+      <w:pPr>
+        <w:ind w:left="4320" w:hanging="360"/>
+      </w:pPr>
+      <w:rPr>
+        <w:rFonts w:ascii="Wingdings" w:hAnsi="Wingdings" w:hint="default"/>
+      </w:rPr>
+    </w:lvl>
+    <w:lvl w:ilvl="6" w:tplc="08130001" w:tentative="1">
+      <w:start w:val="1"/>
+      <w:numFmt w:val="bullet"/>
+      <w:lvlText w:val=""/>
+      <w:lvlJc w:val="left"/>
+      <w:pPr>
+        <w:ind w:left="5040" w:hanging="360"/>
+      </w:pPr>
+      <w:rPr>
+        <w:rFonts w:ascii="Symbol" w:hAnsi="Symbol" w:hint="default"/>
+      </w:rPr>
+    </w:lvl>
+    <w:lvl w:ilvl="7" w:tplc="08130003" w:tentative="1">
+      <w:start w:val="1"/>
+      <w:numFmt w:val="bullet"/>
+      <w:lvlText w:val="o"/>
+      <w:lvlJc w:val="left"/>
+      <w:pPr>
+        <w:ind w:left="5760" w:hanging="360"/>
+      </w:pPr>
+      <w:rPr>
+        <w:rFonts w:ascii="Courier New" w:hAnsi="Courier New" w:cs="Courier New" w:hint="default"/>
+      </w:rPr>
+    </w:lvl>
+    <w:lvl w:ilvl="8" w:tplc="08130005" w:tentative="1">
+      <w:start w:val="1"/>
+      <w:numFmt w:val="bullet"/>
+      <w:lvlText w:val=""/>
+      <w:lvlJc w:val="left"/>
+      <w:pPr>
+        <w:ind w:left="6480" w:hanging="360"/>
+      </w:pPr>
+      <w:rPr>
+        <w:rFonts w:ascii="Wingdings" w:hAnsi="Wingdings" w:hint="default"/>
+      </w:rPr>
+    </w:lvl>
+  </w:abstractNum>
+  <w:abstractNum w:abstractNumId="5">
     <w:nsid w:val="6AD00BD6"/>
     <w:multiLevelType w:val="hybridMultilevel"/>
     <w:tmpl w:val="231EB018"/>
@@ -755,13 +1458,22 @@
     </w:lvl>
   </w:abstractNum>
   <w:num w:numId="1">
-    <w:abstractNumId w:val="1"/>
+    <w:abstractNumId w:val="2"/>
   </w:num>
   <w:num w:numId="2">
     <w:abstractNumId w:val="0"/>
   </w:num>
   <w:num w:numId="3">
-    <w:abstractNumId w:val="2"/>
+    <w:abstractNumId w:val="5"/>
+  </w:num>
+  <w:num w:numId="4">
+    <w:abstractNumId w:val="4"/>
+  </w:num>
+  <w:num w:numId="5">
+    <w:abstractNumId w:val="3"/>
+  </w:num>
+  <w:num w:numId="6">
+    <w:abstractNumId w:val="1"/>
   </w:num>
 </w:numbering>
 </file>
@@ -1458,7 +2170,7 @@
 </file>
 
 <file path=customXml/itemProps1.xml><?xml version="1.0" encoding="utf-8"?>
-<ds:datastoreItem xmlns:ds="http://schemas.openxmlformats.org/officeDocument/2006/customXml" ds:itemID="{618B3206-9B3F-4FBB-9F1E-0526FB6DD4D1}">
+<ds:datastoreItem xmlns:ds="http://schemas.openxmlformats.org/officeDocument/2006/customXml" ds:itemID="{E9FDF80F-24EB-415F-843E-A97F477BD261}">
   <ds:schemaRefs>
     <ds:schemaRef ds:uri="http://schemas.openxmlformats.org/officeDocument/2006/bibliography"/>
   </ds:schemaRefs>

</xml_diff>